<commit_message>
Latest changes through the pycharm
</commit_message>
<xml_diff>
--- a/AdvancePython/Points.docx
+++ b/AdvancePython/Points.docx
@@ -155,14 +155,30 @@
           <w:b/>
           <w:bCs/>
         </w:rPr>
-        <w:t xml:space="preserve"> Coroutines</w:t>
-      </w:r>
-      <w:r>
-        <w:rPr>
-          <w:b/>
-          <w:bCs/>
-        </w:rPr>
-        <w:t xml:space="preserve">:- </w:t>
+        <w:t xml:space="preserve"> </w:t>
+      </w:r>
+      <w:proofErr w:type="gramStart"/>
+      <w:r>
+        <w:rPr>
+          <w:b/>
+          <w:bCs/>
+        </w:rPr>
+        <w:t>Coroutines</w:t>
+      </w:r>
+      <w:r>
+        <w:rPr>
+          <w:b/>
+          <w:bCs/>
+        </w:rPr>
+        <w:t>:-</w:t>
+      </w:r>
+      <w:proofErr w:type="gramEnd"/>
+      <w:r>
+        <w:rPr>
+          <w:b/>
+          <w:bCs/>
+        </w:rPr>
+        <w:t xml:space="preserve"> </w:t>
       </w:r>
     </w:p>
     <w:p>
@@ -171,60 +187,148 @@
       </w:r>
       <w:r>
         <w:t>At the heart of async IO are coroutines. A coroutine is a specialized version of a Python generator function. Let’s start with a baseline definition and then build off of it as you progress here: a coroutine is a function that can suspend its execution before reaching return, and it can indirectly pass control to another coroutine for some time.</w:t>
+      </w:r>
+    </w:p>
+    <w:p/>
+    <w:p>
+      <w:r>
+        <w:softHyphen/>
+      </w:r>
+      <w:r>
+        <w:softHyphen/>
+      </w:r>
+    </w:p>
+    <w:p>
+      <w:proofErr w:type="gramStart"/>
+      <w:r>
+        <w:t>1:-</w:t>
+      </w:r>
+      <w:proofErr w:type="gramEnd"/>
+      <w:r>
+        <w:t xml:space="preserve"> </w:t>
+      </w:r>
+      <w:proofErr w:type="spellStart"/>
+      <w:r>
+        <w:rPr>
+          <w:b/>
+          <w:bCs/>
+        </w:rPr>
+        <w:t>time.sleep</w:t>
+      </w:r>
+      <w:proofErr w:type="spellEnd"/>
+      <w:r>
+        <w:rPr>
+          <w:b/>
+          <w:bCs/>
+        </w:rPr>
+        <w:t>()</w:t>
+      </w:r>
+      <w:r>
+        <w:t xml:space="preserve"> is like telling your program to pause completely for a few seconds (or however long you specify). During this time, your program can’t do anything else—it’s just sitting there, waiting. This is called "blocking" because nothing else can happen until the wait is over.</w:t>
+      </w:r>
+    </w:p>
+    <w:p>
+      <w:proofErr w:type="gramStart"/>
+      <w:r>
+        <w:t>2:-</w:t>
+      </w:r>
+      <w:proofErr w:type="gramEnd"/>
+      <w:r>
+        <w:t xml:space="preserve"> </w:t>
+      </w:r>
+      <w:r>
+        <w:t xml:space="preserve"> </w:t>
+      </w:r>
+      <w:proofErr w:type="spellStart"/>
+      <w:r>
+        <w:rPr>
+          <w:b/>
+          <w:bCs/>
+        </w:rPr>
+        <w:t>asyncio.sleep</w:t>
+      </w:r>
+      <w:proofErr w:type="spellEnd"/>
+      <w:r>
+        <w:rPr>
+          <w:b/>
+          <w:bCs/>
+        </w:rPr>
+        <w:t>()</w:t>
+      </w:r>
+      <w:r>
+        <w:t xml:space="preserve"> is different. It still tells your program to wait, but in a way that allows it to do other things during the wait time. This is "non-blocking" because your program can keep working on other tasks while it’s waiting.</w:t>
       </w:r>
     </w:p>
     <w:p/>
     <w:p/>
     <w:p>
-      <w:r>
-        <w:t xml:space="preserve">1:- </w:t>
-      </w:r>
-      <w:proofErr w:type="spellStart"/>
-      <w:r>
-        <w:rPr>
-          <w:b/>
-          <w:bCs/>
-        </w:rPr>
-        <w:t>time.sleep</w:t>
-      </w:r>
-      <w:proofErr w:type="spellEnd"/>
-      <w:r>
-        <w:rPr>
-          <w:b/>
-          <w:bCs/>
-        </w:rPr>
-        <w:t>()</w:t>
-      </w:r>
-      <w:r>
-        <w:t xml:space="preserve"> is like telling your program to pause completely for a few seconds (or however long you specify). During this time, your program can’t do anything else—it’s just sitting there, waiting. This is called "blocking" because nothing else can happen until the wait is over.</w:t>
+      <w:pPr>
+        <w:rPr>
+          <w:b/>
+          <w:bCs/>
+        </w:rPr>
+      </w:pPr>
+      <w:r>
+        <w:rPr>
+          <w:b/>
+          <w:bCs/>
+        </w:rPr>
+        <w:t>An Intro to Threading in Python</w:t>
       </w:r>
     </w:p>
     <w:p>
       <w:r>
-        <w:t xml:space="preserve">2:- </w:t>
-      </w:r>
-      <w:r>
-        <w:t xml:space="preserve"> </w:t>
-      </w:r>
-      <w:proofErr w:type="spellStart"/>
-      <w:r>
-        <w:rPr>
-          <w:b/>
-          <w:bCs/>
-        </w:rPr>
-        <w:t>asyncio.sleep</w:t>
-      </w:r>
-      <w:proofErr w:type="spellEnd"/>
-      <w:r>
-        <w:rPr>
-          <w:b/>
-          <w:bCs/>
-        </w:rPr>
-        <w:t>()</w:t>
-      </w:r>
-      <w:r>
-        <w:t xml:space="preserve"> is different. It still tells your program to wait, but in a way that allows it to do other things during the wait time. This is "non-blocking" because your program can keep working on other tasks while it’s waiting.</w:t>
-      </w:r>
+        <w:rPr>
+          <w:b/>
+          <w:bCs/>
+        </w:rPr>
+        <w:t>Multithreading </w:t>
+      </w:r>
+      <w:r>
+        <w:t>is defined as the ability of a processor to execute multiple threads concurrently. In a simple, single-core CPU, it is achieved using frequent switching between threads. This is termed </w:t>
+      </w:r>
+      <w:r>
+        <w:rPr>
+          <w:b/>
+          <w:bCs/>
+        </w:rPr>
+        <w:t xml:space="preserve">context </w:t>
+      </w:r>
+      <w:proofErr w:type="gramStart"/>
+      <w:r>
+        <w:rPr>
+          <w:b/>
+          <w:bCs/>
+        </w:rPr>
+        <w:t>switching </w:t>
+      </w:r>
+      <w:r>
+        <w:t>.</w:t>
+      </w:r>
+      <w:proofErr w:type="gramEnd"/>
+      <w:r>
+        <w:t xml:space="preserve"> In context switching, the state of a thread is </w:t>
+      </w:r>
+      <w:proofErr w:type="gramStart"/>
+      <w:r>
+        <w:t>saved</w:t>
+      </w:r>
+      <w:proofErr w:type="gramEnd"/>
+      <w:r>
+        <w:t xml:space="preserve"> and the state of another thread is loaded whenever any interrupt (due to I/O or manually set) takes place. Context switching takes place so frequently that all the threads appear to be running parallelly (this is termed </w:t>
+      </w:r>
+      <w:proofErr w:type="gramStart"/>
+      <w:r>
+        <w:rPr>
+          <w:b/>
+          <w:bCs/>
+        </w:rPr>
+        <w:t>multitasking </w:t>
+      </w:r>
+      <w:r>
+        <w:t>.</w:t>
+      </w:r>
+      <w:proofErr w:type="gramEnd"/>
     </w:p>
     <w:p/>
     <w:sectPr>

</xml_diff>